<commit_message>
Recuperation des infos de MongoDB et appel different
</commit_message>
<xml_diff>
--- a/resources/docx/facture.docx
+++ b/resources/docx/facture.docx
@@ -29,6 +29,14 @@
           <w:sz w:val="20"/>
           <w:szCs w:val="20"/>
         </w:rPr>
+        <w:t xml:space="preserve">N° </w:t>
+      </w:r>
+      <w:r>
+        <w:rPr>
+          <w:rFonts w:ascii="Arial" w:eastAsia="Arial" w:hAnsi="Arial" w:cs="Arial"/>
+          <w:sz w:val="20"/>
+          <w:szCs w:val="20"/>
+        </w:rPr>
         <w:t xml:space="preserve">SIRET: </w:t>
       </w:r>
     </w:p>
@@ -80,33 +88,44 @@
           <w:sz w:val="20"/>
           <w:szCs w:val="20"/>
         </w:rPr>
-        <w:t>Date</w:t>
+        <w:t xml:space="preserve">Date: </w:t>
       </w:r>
+    </w:p>
+    <w:p>
+      <w:pPr>
+        <w:spacing w:line="200" w:lineRule="exact"/>
+        <w:rPr>
+          <w:rFonts w:ascii="Arial" w:hAnsi="Arial" w:cs="Arial"/>
+          <w:sz w:val="20"/>
+          <w:szCs w:val="20"/>
+        </w:rPr>
+      </w:pPr>
       <w:r>
         <w:rPr>
+          <w:rFonts w:ascii="Arial" w:hAnsi="Arial" w:cs="Arial"/>
+          <w:sz w:val="20"/>
+          <w:szCs w:val="20"/>
+        </w:rPr>
+        <w:br w:type="column"/>
+      </w:r>
+    </w:p>
+    <w:p>
+      <w:pPr>
+        <w:spacing w:line="298" w:lineRule="auto"/>
+        <w:ind w:left="40" w:right="380"/>
+        <w:rPr>
           <w:rFonts w:ascii="Arial" w:eastAsia="Arial" w:hAnsi="Arial" w:cs="Arial"/>
           <w:sz w:val="20"/>
           <w:szCs w:val="20"/>
         </w:rPr>
-        <w:t xml:space="preserve">: </w:t>
-      </w:r>
-    </w:p>
-    <w:p>
-      <w:pPr>
-        <w:spacing w:line="200" w:lineRule="exact"/>
-        <w:rPr>
-          <w:rFonts w:ascii="Arial" w:hAnsi="Arial" w:cs="Arial"/>
-          <w:sz w:val="20"/>
-          <w:szCs w:val="20"/>
-        </w:rPr>
       </w:pPr>
       <w:r>
         <w:rPr>
-          <w:rFonts w:ascii="Arial" w:hAnsi="Arial" w:cs="Arial"/>
-          <w:sz w:val="20"/>
-          <w:szCs w:val="20"/>
-        </w:rPr>
-        <w:br w:type="column"/>
+          <w:rFonts w:ascii="Arial" w:eastAsia="Arial" w:hAnsi="Arial" w:cs="Arial"/>
+          <w:sz w:val="20"/>
+          <w:szCs w:val="20"/>
+        </w:rPr>
+        <w:t>N° SIRET :</w:t>
       </w:r>
     </w:p>
     <w:p>
@@ -125,23 +144,13 @@
       <w:pPr>
         <w:spacing w:line="288" w:lineRule="auto"/>
         <w:rPr>
-          <w:rFonts w:ascii="Arial" w:eastAsia="Arial" w:hAnsi="Arial" w:cs="Arial"/>
-          <w:b/>
-          <w:bCs/>
-          <w:sz w:val="20"/>
-          <w:szCs w:val="20"/>
-        </w:rPr>
-      </w:pPr>
-    </w:p>
-    <w:p>
-      <w:pPr>
-        <w:spacing w:line="288" w:lineRule="auto"/>
-        <w:rPr>
-          <w:rFonts w:ascii="Arial" w:hAnsi="Arial" w:cs="Arial"/>
-          <w:sz w:val="20"/>
-          <w:szCs w:val="20"/>
-        </w:rPr>
-      </w:pPr>
+          <w:rFonts w:ascii="Arial" w:hAnsi="Arial" w:cs="Arial"/>
+          <w:sz w:val="20"/>
+          <w:szCs w:val="20"/>
+        </w:rPr>
+      </w:pPr>
+      <w:bookmarkStart w:id="0" w:name="_GoBack"/>
+      <w:bookmarkEnd w:id="0"/>
     </w:p>
     <w:p>
       <w:pPr>
@@ -561,7 +570,7 @@
                 <w:sz w:val="20"/>
                 <w:szCs w:val="20"/>
               </w:rPr>
-              <w:t>PRIX UNITAIRE TTC</w:t>
+              <w:t>PRIX UNITAIRE HT</w:t>
             </w:r>
           </w:p>
           <w:p>
@@ -611,7 +620,7 @@
                 <w:sz w:val="20"/>
                 <w:szCs w:val="20"/>
               </w:rPr>
-              <w:t>PRIX TOTAL TTC</w:t>
+              <w:t>PRIX TOTAL HT</w:t>
             </w:r>
           </w:p>
         </w:tc>
@@ -1065,7 +1074,7 @@
                 <w:sz w:val="20"/>
                 <w:szCs w:val="20"/>
               </w:rPr>
-              <w:t>L TTC</w:t>
+              <w:t>L HT</w:t>
             </w:r>
           </w:p>
           <w:p>
@@ -1232,7 +1241,7 @@
           <w:sz w:val="20"/>
           <w:szCs w:val="20"/>
         </w:rPr>
-        <w:t>Conditions de paiement : paieme</w:t>
+        <w:t xml:space="preserve">Conditions de paiement : </w:t>
       </w:r>
       <w:r>
         <w:rPr>
@@ -1241,95 +1250,7 @@
           <w:sz w:val="20"/>
           <w:szCs w:val="20"/>
         </w:rPr>
-        <w:t xml:space="preserve">nt à réception de facture, à 30 </w:t>
-      </w:r>
-      <w:r>
-        <w:rPr>
-          <w:rFonts w:ascii="Arial" w:eastAsia="Arial" w:hAnsi="Arial" w:cs="Arial"/>
-          <w:color w:val="808080"/>
-          <w:sz w:val="20"/>
-          <w:szCs w:val="20"/>
-        </w:rPr>
-        <w:t>jours. Aucun escompte consenti pour règlement anticipé</w:t>
-      </w:r>
-      <w:r>
-        <w:rPr>
-          <w:rFonts w:ascii="Arial" w:eastAsia="Arial" w:hAnsi="Arial" w:cs="Arial"/>
-          <w:color w:val="808080"/>
-          <w:sz w:val="20"/>
-          <w:szCs w:val="20"/>
-        </w:rPr>
-        <w:t>.</w:t>
-      </w:r>
-      <w:bookmarkStart w:id="0" w:name="_GoBack"/>
-      <w:bookmarkEnd w:id="0"/>
-    </w:p>
-    <w:p>
-      <w:pPr>
-        <w:ind w:right="80"/>
-        <w:jc w:val="both"/>
-        <w:rPr>
-          <w:rFonts w:ascii="Arial" w:hAnsi="Arial" w:cs="Arial"/>
-          <w:sz w:val="20"/>
-          <w:szCs w:val="20"/>
-        </w:rPr>
-      </w:pPr>
-      <w:r>
-        <w:rPr>
-          <w:rFonts w:ascii="Arial" w:eastAsia="Arial" w:hAnsi="Arial" w:cs="Arial"/>
-          <w:color w:val="808080"/>
-          <w:sz w:val="20"/>
-          <w:szCs w:val="20"/>
-        </w:rPr>
-        <w:t xml:space="preserve">Tout incident de paiement </w:t>
-      </w:r>
-      <w:r>
-        <w:rPr>
-          <w:rFonts w:ascii="Arial" w:eastAsia="Arial" w:hAnsi="Arial" w:cs="Arial"/>
-          <w:color w:val="808080"/>
-          <w:sz w:val="20"/>
-          <w:szCs w:val="20"/>
-        </w:rPr>
-        <w:t>est passible d'intérêt de retard. Le montant des pénalités résulte de l'application aux sommes restant dues d'un taux d'intérêt légal en vigueur au moment de l'incident.</w:t>
-      </w:r>
-    </w:p>
-    <w:p>
-      <w:pPr>
-        <w:spacing w:line="1" w:lineRule="exact"/>
-        <w:jc w:val="both"/>
-        <w:rPr>
-          <w:rFonts w:ascii="Arial" w:hAnsi="Arial" w:cs="Arial"/>
-          <w:sz w:val="24"/>
-          <w:szCs w:val="24"/>
-        </w:rPr>
-      </w:pPr>
-    </w:p>
-    <w:p>
-      <w:pPr>
-        <w:jc w:val="both"/>
-        <w:rPr>
-          <w:rFonts w:ascii="Arial" w:hAnsi="Arial" w:cs="Arial"/>
-          <w:sz w:val="20"/>
-          <w:szCs w:val="20"/>
-        </w:rPr>
-      </w:pPr>
-      <w:r>
-        <w:rPr>
-          <w:rFonts w:ascii="Arial" w:eastAsia="Arial" w:hAnsi="Arial" w:cs="Arial"/>
-          <w:color w:val="808080"/>
-          <w:sz w:val="20"/>
-          <w:szCs w:val="20"/>
-        </w:rPr>
-        <w:t>Indemnité forfaitaire pour frais de recouvrement due au créancier en cas de retard de</w:t>
-      </w:r>
-      <w:r>
-        <w:rPr>
-          <w:rFonts w:ascii="Arial" w:eastAsia="Arial" w:hAnsi="Arial" w:cs="Arial"/>
-          <w:color w:val="808080"/>
-          <w:sz w:val="20"/>
-          <w:szCs w:val="20"/>
-        </w:rPr>
-        <w:t xml:space="preserve"> paiement: 40€</w:t>
+        <w:t>Voir CGV</w:t>
       </w:r>
     </w:p>
     <w:sectPr>

</xml_diff>

<commit_message>
Mise en place du coupage de ligne pour les clauses specifiques
</commit_message>
<xml_diff>
--- a/resources/docx/facture.docx
+++ b/resources/docx/facture.docx
@@ -149,8 +149,6 @@
           <w:szCs w:val="20"/>
         </w:rPr>
       </w:pPr>
-      <w:bookmarkStart w:id="0" w:name="_GoBack"/>
-      <w:bookmarkEnd w:id="0"/>
     </w:p>
     <w:p>
       <w:pPr>
@@ -1161,67 +1159,15 @@
     </w:p>
     <w:p>
       <w:pPr>
-        <w:spacing w:line="263" w:lineRule="exact"/>
+        <w:spacing w:line="249" w:lineRule="exact"/>
         <w:rPr>
           <w:rFonts w:ascii="Arial" w:hAnsi="Arial" w:cs="Arial"/>
           <w:sz w:val="24"/>
           <w:szCs w:val="24"/>
         </w:rPr>
       </w:pPr>
-    </w:p>
-    <w:p>
-      <w:pPr>
-        <w:rPr>
-          <w:rFonts w:ascii="Arial" w:hAnsi="Arial" w:cs="Arial"/>
-          <w:sz w:val="20"/>
-          <w:szCs w:val="20"/>
-        </w:rPr>
-      </w:pPr>
-      <w:r>
-        <w:rPr>
-          <w:rFonts w:ascii="Arial" w:eastAsia="Arial" w:hAnsi="Arial" w:cs="Arial"/>
-          <w:sz w:val="20"/>
-          <w:szCs w:val="20"/>
-        </w:rPr>
-        <w:t>En votre aimable règlement,</w:t>
-      </w:r>
-    </w:p>
-    <w:p>
-      <w:pPr>
-        <w:spacing w:line="30" w:lineRule="exact"/>
-        <w:rPr>
-          <w:rFonts w:ascii="Arial" w:hAnsi="Arial" w:cs="Arial"/>
-          <w:sz w:val="20"/>
-          <w:szCs w:val="20"/>
-        </w:rPr>
-      </w:pPr>
-    </w:p>
-    <w:p>
-      <w:pPr>
-        <w:rPr>
-          <w:rFonts w:ascii="Arial" w:hAnsi="Arial" w:cs="Arial"/>
-          <w:sz w:val="20"/>
-          <w:szCs w:val="20"/>
-        </w:rPr>
-      </w:pPr>
-      <w:r>
-        <w:rPr>
-          <w:rFonts w:ascii="Arial" w:eastAsia="Arial" w:hAnsi="Arial" w:cs="Arial"/>
-          <w:sz w:val="20"/>
-          <w:szCs w:val="20"/>
-        </w:rPr>
-        <w:t>Cordialement,</w:t>
-      </w:r>
-    </w:p>
-    <w:p>
-      <w:pPr>
-        <w:spacing w:line="249" w:lineRule="exact"/>
-        <w:rPr>
-          <w:rFonts w:ascii="Arial" w:hAnsi="Arial" w:cs="Arial"/>
-          <w:sz w:val="24"/>
-          <w:szCs w:val="24"/>
-        </w:rPr>
-      </w:pPr>
+      <w:bookmarkStart w:id="0" w:name="_GoBack"/>
+      <w:bookmarkEnd w:id="0"/>
     </w:p>
     <w:p>
       <w:pPr>

</xml_diff>

<commit_message>
Mise en place facture BigMeUp de meilleure qualite + mise en echange des , et des . dans le formatage des chiffres
</commit_message>
<xml_diff>
--- a/resources/docx/facture.docx
+++ b/resources/docx/facture.docx
@@ -12,6 +12,83 @@
           <w:szCs w:val="20"/>
         </w:rPr>
       </w:pPr>
+      <w:r>
+        <w:rPr>
+          <w:rFonts w:ascii="Arial" w:eastAsia="Arial" w:hAnsi="Arial" w:cs="Arial"/>
+          <w:noProof/>
+          <w:sz w:val="20"/>
+          <w:szCs w:val="20"/>
+        </w:rPr>
+        <mc:AlternateContent>
+          <mc:Choice Requires="wps">
+            <w:drawing>
+              <wp:anchor distT="0" distB="0" distL="114300" distR="114300" simplePos="0" relativeHeight="251661312" behindDoc="0" locked="0" layoutInCell="1" allowOverlap="1" wp14:anchorId="4A77138E" wp14:editId="55360667">
+                <wp:simplePos x="0" y="0"/>
+                <wp:positionH relativeFrom="column">
+                  <wp:posOffset>-60325</wp:posOffset>
+                </wp:positionH>
+                <wp:positionV relativeFrom="paragraph">
+                  <wp:posOffset>-762000</wp:posOffset>
+                </wp:positionV>
+                <wp:extent cx="2790825" cy="1200150"/>
+                <wp:effectExtent l="0" t="0" r="28575" b="19050"/>
+                <wp:wrapNone/>
+                <wp:docPr id="1" name="Rectangle 1"/>
+                <wp:cNvGraphicFramePr/>
+                <a:graphic xmlns:a="http://schemas.openxmlformats.org/drawingml/2006/main">
+                  <a:graphicData uri="http://schemas.microsoft.com/office/word/2010/wordprocessingShape">
+                    <wps:wsp>
+                      <wps:cNvSpPr/>
+                      <wps:spPr>
+                        <a:xfrm>
+                          <a:off x="0" y="0"/>
+                          <a:ext cx="2790825" cy="1200150"/>
+                        </a:xfrm>
+                        <a:prstGeom prst="rect">
+                          <a:avLst/>
+                        </a:prstGeom>
+                        <a:noFill/>
+                        <a:ln w="3175">
+                          <a:solidFill>
+                            <a:schemeClr val="tx1"/>
+                          </a:solidFill>
+                        </a:ln>
+                      </wps:spPr>
+                      <wps:style>
+                        <a:lnRef idx="2">
+                          <a:schemeClr val="accent1">
+                            <a:shade val="50000"/>
+                          </a:schemeClr>
+                        </a:lnRef>
+                        <a:fillRef idx="1">
+                          <a:schemeClr val="accent1"/>
+                        </a:fillRef>
+                        <a:effectRef idx="0">
+                          <a:schemeClr val="accent1"/>
+                        </a:effectRef>
+                        <a:fontRef idx="minor">
+                          <a:schemeClr val="lt1"/>
+                        </a:fontRef>
+                      </wps:style>
+                      <wps:bodyPr rot="0" spcFirstLastPara="0" vertOverflow="overflow" horzOverflow="overflow" vert="horz" wrap="square" lIns="91440" tIns="45720" rIns="91440" bIns="45720" numCol="1" spcCol="0" rtlCol="0" fromWordArt="0" anchor="ctr" anchorCtr="0" forceAA="0" compatLnSpc="1">
+                        <a:prstTxWarp prst="textNoShape">
+                          <a:avLst/>
+                        </a:prstTxWarp>
+                        <a:noAutofit/>
+                      </wps:bodyPr>
+                    </wps:wsp>
+                  </a:graphicData>
+                </a:graphic>
+              </wp:anchor>
+            </w:drawing>
+          </mc:Choice>
+          <mc:Fallback>
+            <w:pict>
+              <v:rect id="Rectangle 1" o:spid="_x0000_s1026" style="position:absolute;margin-left:-4.75pt;margin-top:-60pt;width:219.75pt;height:94.5pt;z-index:251661312;visibility:visible;mso-wrap-style:square;mso-wrap-distance-left:9pt;mso-wrap-distance-top:0;mso-wrap-distance-right:9pt;mso-wrap-distance-bottom:0;mso-position-horizontal:absolute;mso-position-horizontal-relative:text;mso-position-vertical:absolute;mso-position-vertical-relative:text;v-text-anchor:middle" o:gfxdata="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" filled="f" strokecolor="black [3213]" strokeweight=".25pt"/>
+            </w:pict>
+          </mc:Fallback>
+        </mc:AlternateContent>
+      </w:r>
     </w:p>
     <w:p>
       <w:pPr>
@@ -100,6 +177,83 @@
           <w:szCs w:val="20"/>
         </w:rPr>
       </w:pPr>
+      <w:r>
+        <w:rPr>
+          <w:rFonts w:ascii="Arial" w:eastAsia="Arial" w:hAnsi="Arial" w:cs="Arial"/>
+          <w:noProof/>
+          <w:sz w:val="20"/>
+          <w:szCs w:val="20"/>
+        </w:rPr>
+        <mc:AlternateContent>
+          <mc:Choice Requires="wps">
+            <w:drawing>
+              <wp:anchor distT="0" distB="0" distL="114300" distR="114300" simplePos="0" relativeHeight="251663360" behindDoc="0" locked="0" layoutInCell="1" allowOverlap="1" wp14:anchorId="3EFF998E" wp14:editId="6EB2A890">
+                <wp:simplePos x="0" y="0"/>
+                <wp:positionH relativeFrom="column">
+                  <wp:posOffset>3340100</wp:posOffset>
+                </wp:positionH>
+                <wp:positionV relativeFrom="paragraph">
+                  <wp:posOffset>-1655445</wp:posOffset>
+                </wp:positionV>
+                <wp:extent cx="2790825" cy="1200150"/>
+                <wp:effectExtent l="0" t="0" r="28575" b="19050"/>
+                <wp:wrapNone/>
+                <wp:docPr id="2" name="Rectangle 2"/>
+                <wp:cNvGraphicFramePr/>
+                <a:graphic xmlns:a="http://schemas.openxmlformats.org/drawingml/2006/main">
+                  <a:graphicData uri="http://schemas.microsoft.com/office/word/2010/wordprocessingShape">
+                    <wps:wsp>
+                      <wps:cNvSpPr/>
+                      <wps:spPr>
+                        <a:xfrm>
+                          <a:off x="0" y="0"/>
+                          <a:ext cx="2790825" cy="1200150"/>
+                        </a:xfrm>
+                        <a:prstGeom prst="rect">
+                          <a:avLst/>
+                        </a:prstGeom>
+                        <a:noFill/>
+                        <a:ln w="3175">
+                          <a:solidFill>
+                            <a:schemeClr val="tx1"/>
+                          </a:solidFill>
+                        </a:ln>
+                      </wps:spPr>
+                      <wps:style>
+                        <a:lnRef idx="2">
+                          <a:schemeClr val="accent1">
+                            <a:shade val="50000"/>
+                          </a:schemeClr>
+                        </a:lnRef>
+                        <a:fillRef idx="1">
+                          <a:schemeClr val="accent1"/>
+                        </a:fillRef>
+                        <a:effectRef idx="0">
+                          <a:schemeClr val="accent1"/>
+                        </a:effectRef>
+                        <a:fontRef idx="minor">
+                          <a:schemeClr val="lt1"/>
+                        </a:fontRef>
+                      </wps:style>
+                      <wps:bodyPr rot="0" spcFirstLastPara="0" vertOverflow="overflow" horzOverflow="overflow" vert="horz" wrap="square" lIns="91440" tIns="45720" rIns="91440" bIns="45720" numCol="1" spcCol="0" rtlCol="0" fromWordArt="0" anchor="ctr" anchorCtr="0" forceAA="0" compatLnSpc="1">
+                        <a:prstTxWarp prst="textNoShape">
+                          <a:avLst/>
+                        </a:prstTxWarp>
+                        <a:noAutofit/>
+                      </wps:bodyPr>
+                    </wps:wsp>
+                  </a:graphicData>
+                </a:graphic>
+              </wp:anchor>
+            </w:drawing>
+          </mc:Choice>
+          <mc:Fallback>
+            <w:pict>
+              <v:rect id="Rectangle 2" o:spid="_x0000_s1026" style="position:absolute;margin-left:263pt;margin-top:-130.35pt;width:219.75pt;height:94.5pt;z-index:251663360;visibility:visible;mso-wrap-style:square;mso-wrap-distance-left:9pt;mso-wrap-distance-top:0;mso-wrap-distance-right:9pt;mso-wrap-distance-bottom:0;mso-position-horizontal:absolute;mso-position-horizontal-relative:text;mso-position-vertical:absolute;mso-position-vertical-relative:text;v-text-anchor:middle" o:gfxdata="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" filled="f" strokecolor="black [3213]" strokeweight=".25pt"/>
+            </w:pict>
+          </mc:Fallback>
+        </mc:AlternateContent>
+      </w:r>
       <w:r>
         <w:rPr>
           <w:rFonts w:ascii="Arial" w:hAnsi="Arial" w:cs="Arial"/>
@@ -285,7 +439,6 @@
                         <w:txbxContent>
                           <w:p>
                             <w:pPr>
-                              <w:jc w:val="center"/>
                               <w:rPr>
                                 <w:rFonts w:ascii="Arial" w:hAnsi="Arial" w:cs="Arial"/>
                                 <w:b/>
@@ -293,6 +446,15 @@
                                 <w:szCs w:val="38"/>
                               </w:rPr>
                             </w:pPr>
+                            <w:r>
+                              <w:rPr>
+                                <w:rFonts w:ascii="Arial" w:hAnsi="Arial" w:cs="Arial"/>
+                                <w:b/>
+                                <w:sz w:val="38"/>
+                                <w:szCs w:val="38"/>
+                              </w:rPr>
+                              <w:t xml:space="preserve">                        </w:t>
+                            </w:r>
                             <w:r>
                               <w:rPr>
                                 <w:rFonts w:ascii="Arial" w:hAnsi="Arial" w:cs="Arial"/>
@@ -347,7 +509,6 @@
                   <w:txbxContent>
                     <w:p>
                       <w:pPr>
-                        <w:jc w:val="center"/>
                         <w:rPr>
                           <w:rFonts w:ascii="Arial" w:hAnsi="Arial" w:cs="Arial"/>
                           <w:b/>
@@ -355,6 +516,15 @@
                           <w:szCs w:val="38"/>
                         </w:rPr>
                       </w:pPr>
+                      <w:r>
+                        <w:rPr>
+                          <w:rFonts w:ascii="Arial" w:hAnsi="Arial" w:cs="Arial"/>
+                          <w:b/>
+                          <w:sz w:val="38"/>
+                          <w:szCs w:val="38"/>
+                        </w:rPr>
+                        <w:t xml:space="preserve">                        </w:t>
+                      </w:r>
                       <w:r>
                         <w:rPr>
                           <w:rFonts w:ascii="Arial" w:hAnsi="Arial" w:cs="Arial"/>
@@ -1005,6 +1175,8 @@
                 <w:szCs w:val="20"/>
               </w:rPr>
             </w:pPr>
+            <w:bookmarkStart w:id="0" w:name="_GoBack"/>
+            <w:bookmarkEnd w:id="0"/>
           </w:p>
         </w:tc>
       </w:tr>
@@ -1031,15 +1203,14 @@
         </w:tc>
         <w:tc>
           <w:tcPr>
-            <w:tcW w:w="3969" w:type="dxa"/>
+            <w:tcW w:w="6237" w:type="dxa"/>
+            <w:gridSpan w:val="2"/>
           </w:tcPr>
           <w:p>
             <w:pPr>
               <w:spacing w:line="200" w:lineRule="exact"/>
-              <w:jc w:val="right"/>
-              <w:rPr>
-                <w:rFonts w:ascii="Arial" w:hAnsi="Arial" w:cs="Arial"/>
-                <w:b/>
+              <w:rPr>
+                <w:rFonts w:ascii="Arial" w:hAnsi="Arial" w:cs="Arial"/>
                 <w:sz w:val="20"/>
                 <w:szCs w:val="20"/>
               </w:rPr>
@@ -1075,22 +1246,6 @@
               <w:t>L HT</w:t>
             </w:r>
           </w:p>
-          <w:p>
-            <w:pPr>
-              <w:spacing w:line="200" w:lineRule="exact"/>
-              <w:rPr>
-                <w:rFonts w:ascii="Arial" w:hAnsi="Arial" w:cs="Arial"/>
-                <w:b/>
-                <w:sz w:val="20"/>
-                <w:szCs w:val="20"/>
-              </w:rPr>
-            </w:pPr>
-          </w:p>
-        </w:tc>
-        <w:tc>
-          <w:tcPr>
-            <w:tcW w:w="2268" w:type="dxa"/>
-          </w:tcPr>
           <w:p>
             <w:pPr>
               <w:spacing w:line="200" w:lineRule="exact"/>
@@ -1166,8 +1321,6 @@
           <w:szCs w:val="24"/>
         </w:rPr>
       </w:pPr>
-      <w:bookmarkStart w:id="0" w:name="_GoBack"/>
-      <w:bookmarkEnd w:id="0"/>
     </w:p>
     <w:p>
       <w:pPr>

</xml_diff>

<commit_message>
Correction apres tests 1
</commit_message>
<xml_diff>
--- a/resources/docx/facture.docx
+++ b/resources/docx/facture.docx
@@ -14,7 +14,7 @@
       </w:pPr>
       <w:r>
         <w:rPr>
-          <w:rFonts w:ascii="Arial" w:eastAsia="Arial" w:hAnsi="Arial" w:cs="Arial"/>
+          <w:rFonts w:ascii="Arial" w:hAnsi="Arial" w:cs="Arial"/>
           <w:noProof/>
           <w:sz w:val="20"/>
           <w:szCs w:val="20"/>
@@ -22,15 +22,129 @@
         <mc:AlternateContent>
           <mc:Choice Requires="wps">
             <w:drawing>
-              <wp:anchor distT="0" distB="0" distL="114300" distR="114300" simplePos="0" relativeHeight="251661312" behindDoc="0" locked="0" layoutInCell="1" allowOverlap="1" wp14:anchorId="4A77138E" wp14:editId="55360667">
+              <wp:anchor distT="0" distB="0" distL="114300" distR="114300" simplePos="0" relativeHeight="251665408" behindDoc="0" locked="0" layoutInCell="1" allowOverlap="1" wp14:anchorId="4EB15911" wp14:editId="04B2AFB4">
                 <wp:simplePos x="0" y="0"/>
                 <wp:positionH relativeFrom="column">
                   <wp:posOffset>-60325</wp:posOffset>
                 </wp:positionH>
                 <wp:positionV relativeFrom="paragraph">
-                  <wp:posOffset>-762000</wp:posOffset>
+                  <wp:posOffset>-586740</wp:posOffset>
                 </wp:positionV>
-                <wp:extent cx="2790825" cy="1200150"/>
+                <wp:extent cx="2077720" cy="1403985"/>
+                <wp:effectExtent l="0" t="0" r="0" b="5715"/>
+                <wp:wrapNone/>
+                <wp:docPr id="307" name="Text Box 2"/>
+                <wp:cNvGraphicFramePr>
+                  <a:graphicFrameLocks xmlns:a="http://schemas.openxmlformats.org/drawingml/2006/main"/>
+                </wp:cNvGraphicFramePr>
+                <a:graphic xmlns:a="http://schemas.openxmlformats.org/drawingml/2006/main">
+                  <a:graphicData uri="http://schemas.microsoft.com/office/word/2010/wordprocessingShape">
+                    <wps:wsp>
+                      <wps:cNvSpPr txBox="1">
+                        <a:spLocks noChangeArrowheads="1"/>
+                      </wps:cNvSpPr>
+                      <wps:spPr bwMode="auto">
+                        <a:xfrm>
+                          <a:off x="0" y="0"/>
+                          <a:ext cx="2077720" cy="1403985"/>
+                        </a:xfrm>
+                        <a:prstGeom prst="rect">
+                          <a:avLst/>
+                        </a:prstGeom>
+                        <a:noFill/>
+                        <a:ln w="9525">
+                          <a:noFill/>
+                          <a:miter lim="800000"/>
+                          <a:headEnd/>
+                          <a:tailEnd/>
+                        </a:ln>
+                      </wps:spPr>
+                      <wps:txbx>
+                        <w:txbxContent>
+                          <w:p>
+                            <w:pPr>
+                              <w:rPr>
+                                <w:rFonts w:ascii="Arial" w:hAnsi="Arial" w:cs="Arial"/>
+                                <w:b/>
+                                <w:lang w:val="en-US"/>
+                              </w:rPr>
+                            </w:pPr>
+                            <w:r>
+                              <w:rPr>
+                                <w:rFonts w:ascii="Arial" w:hAnsi="Arial" w:cs="Arial"/>
+                                <w:b/>
+                              </w:rPr>
+                              <w:t>Prestataire</w:t>
+                            </w:r>
+                          </w:p>
+                        </w:txbxContent>
+                      </wps:txbx>
+                      <wps:bodyPr rot="0" vert="horz" wrap="square" lIns="91440" tIns="45720" rIns="91440" bIns="45720" anchor="t" anchorCtr="0">
+                        <a:spAutoFit/>
+                      </wps:bodyPr>
+                    </wps:wsp>
+                  </a:graphicData>
+                </a:graphic>
+                <wp14:sizeRelH relativeFrom="margin">
+                  <wp14:pctWidth>0</wp14:pctWidth>
+                </wp14:sizeRelH>
+                <wp14:sizeRelV relativeFrom="margin">
+                  <wp14:pctHeight>20000</wp14:pctHeight>
+                </wp14:sizeRelV>
+              </wp:anchor>
+            </w:drawing>
+          </mc:Choice>
+          <mc:Fallback>
+            <w:pict>
+              <v:shapetype id="_x0000_t202" coordsize="21600,21600" o:spt="202" path="m,l,21600r21600,l21600,xe">
+                <v:stroke joinstyle="miter"/>
+                <v:path gradientshapeok="t" o:connecttype="rect"/>
+              </v:shapetype>
+              <v:shape id="Text Box 2" o:spid="_x0000_s1026" type="#_x0000_t202" style="position:absolute;left:0;text-align:left;margin-left:-4.75pt;margin-top:-46.2pt;width:163.6pt;height:110.55pt;z-index:251665408;visibility:visible;mso-wrap-style:square;mso-width-percent:0;mso-height-percent:200;mso-wrap-distance-left:9pt;mso-wrap-distance-top:0;mso-wrap-distance-right:9pt;mso-wrap-distance-bottom:0;mso-position-horizontal:absolute;mso-position-horizontal-relative:text;mso-position-vertical:absolute;mso-position-vertical-relative:text;mso-width-percent:0;mso-height-percent:200;mso-width-relative:margin;mso-height-relative:margin;v-text-anchor:top" o:gfxdata="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" filled="f" stroked="f">
+                <v:textbox style="mso-fit-shape-to-text:t">
+                  <w:txbxContent>
+                    <w:p>
+                      <w:pPr>
+                        <w:rPr>
+                          <w:rFonts w:ascii="Arial" w:hAnsi="Arial" w:cs="Arial"/>
+                          <w:b/>
+                          <w:lang w:val="en-US"/>
+                        </w:rPr>
+                      </w:pPr>
+                      <w:r>
+                        <w:rPr>
+                          <w:rFonts w:ascii="Arial" w:hAnsi="Arial" w:cs="Arial"/>
+                          <w:b/>
+                        </w:rPr>
+                        <w:t>Prestataire</w:t>
+                      </w:r>
+                    </w:p>
+                  </w:txbxContent>
+                </v:textbox>
+              </v:shape>
+            </w:pict>
+          </mc:Fallback>
+        </mc:AlternateContent>
+      </w:r>
+      <w:r>
+        <w:rPr>
+          <w:rFonts w:ascii="Arial" w:eastAsia="Arial" w:hAnsi="Arial" w:cs="Arial"/>
+          <w:noProof/>
+          <w:sz w:val="20"/>
+          <w:szCs w:val="20"/>
+        </w:rPr>
+        <mc:AlternateContent>
+          <mc:Choice Requires="wps">
+            <w:drawing>
+              <wp:anchor distT="0" distB="0" distL="114300" distR="114300" simplePos="0" relativeHeight="251661312" behindDoc="0" locked="0" layoutInCell="1" allowOverlap="1" wp14:anchorId="560B4DA7" wp14:editId="0AAEE187">
+                <wp:simplePos x="0" y="0"/>
+                <wp:positionH relativeFrom="column">
+                  <wp:posOffset>-60325</wp:posOffset>
+                </wp:positionH>
+                <wp:positionV relativeFrom="paragraph">
+                  <wp:posOffset>-647065</wp:posOffset>
+                </wp:positionV>
+                <wp:extent cx="2790825" cy="1447800"/>
                 <wp:effectExtent l="0" t="0" r="28575" b="19050"/>
                 <wp:wrapNone/>
                 <wp:docPr id="1" name="Rectangle 1"/>
@@ -42,7 +156,7 @@
                       <wps:spPr>
                         <a:xfrm>
                           <a:off x="0" y="0"/>
-                          <a:ext cx="2790825" cy="1200150"/>
+                          <a:ext cx="2790825" cy="1447800"/>
                         </a:xfrm>
                         <a:prstGeom prst="rect">
                           <a:avLst/>
@@ -79,12 +193,15 @@
                     </wps:wsp>
                   </a:graphicData>
                 </a:graphic>
+                <wp14:sizeRelV relativeFrom="margin">
+                  <wp14:pctHeight>0</wp14:pctHeight>
+                </wp14:sizeRelV>
               </wp:anchor>
             </w:drawing>
           </mc:Choice>
           <mc:Fallback>
             <w:pict>
-              <v:rect id="Rectangle 1" o:spid="_x0000_s1026" style="position:absolute;margin-left:-4.75pt;margin-top:-60pt;width:219.75pt;height:94.5pt;z-index:251661312;visibility:visible;mso-wrap-style:square;mso-wrap-distance-left:9pt;mso-wrap-distance-top:0;mso-wrap-distance-right:9pt;mso-wrap-distance-bottom:0;mso-position-horizontal:absolute;mso-position-horizontal-relative:text;mso-position-vertical:absolute;mso-position-vertical-relative:text;v-text-anchor:middle" o:gfxdata="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" filled="f" strokecolor="black [3213]" strokeweight=".25pt"/>
+              <v:rect id="Rectangle 1" o:spid="_x0000_s1026" style="position:absolute;margin-left:-4.75pt;margin-top:-50.95pt;width:219.75pt;height:114pt;z-index:251661312;visibility:visible;mso-wrap-style:square;mso-height-percent:0;mso-wrap-distance-left:9pt;mso-wrap-distance-top:0;mso-wrap-distance-right:9pt;mso-wrap-distance-bottom:0;mso-position-horizontal:absolute;mso-position-horizontal-relative:text;mso-position-vertical:absolute;mso-position-vertical-relative:text;mso-height-percent:0;mso-height-relative:margin;v-text-anchor:middle" o:gfxdata="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" filled="f" strokecolor="black [3213]" strokeweight=".25pt"/>
             </w:pict>
           </mc:Fallback>
         </mc:AlternateContent>
@@ -95,6 +212,28 @@
         <w:spacing w:line="298" w:lineRule="auto"/>
         <w:ind w:left="40" w:right="380"/>
         <w:rPr>
+          <w:rFonts w:ascii="Arial" w:eastAsia="Arial" w:hAnsi="Arial" w:cs="Arial"/>
+          <w:sz w:val="20"/>
+          <w:szCs w:val="20"/>
+        </w:rPr>
+      </w:pPr>
+    </w:p>
+    <w:p>
+      <w:pPr>
+        <w:spacing w:line="298" w:lineRule="auto"/>
+        <w:ind w:left="40" w:right="380"/>
+        <w:rPr>
+          <w:rFonts w:ascii="Arial" w:eastAsia="Arial" w:hAnsi="Arial" w:cs="Arial"/>
+          <w:sz w:val="20"/>
+          <w:szCs w:val="20"/>
+        </w:rPr>
+      </w:pPr>
+    </w:p>
+    <w:p>
+      <w:pPr>
+        <w:spacing w:line="298" w:lineRule="auto"/>
+        <w:ind w:left="40" w:right="380"/>
+        <w:rPr>
           <w:rFonts w:ascii="Arial" w:hAnsi="Arial" w:cs="Arial"/>
           <w:sz w:val="20"/>
           <w:szCs w:val="20"/>
@@ -179,7 +318,7 @@
       </w:pPr>
       <w:r>
         <w:rPr>
-          <w:rFonts w:ascii="Arial" w:eastAsia="Arial" w:hAnsi="Arial" w:cs="Arial"/>
+          <w:rFonts w:ascii="Arial" w:hAnsi="Arial" w:cs="Arial"/>
           <w:noProof/>
           <w:sz w:val="20"/>
           <w:szCs w:val="20"/>
@@ -187,15 +326,125 @@
         <mc:AlternateContent>
           <mc:Choice Requires="wps">
             <w:drawing>
-              <wp:anchor distT="0" distB="0" distL="114300" distR="114300" simplePos="0" relativeHeight="251663360" behindDoc="0" locked="0" layoutInCell="1" allowOverlap="1" wp14:anchorId="3EFF998E" wp14:editId="6EB2A890">
+              <wp:anchor distT="0" distB="0" distL="114300" distR="114300" simplePos="0" relativeHeight="251667456" behindDoc="0" locked="0" layoutInCell="1" allowOverlap="1" wp14:anchorId="32924269" wp14:editId="300A8EC9">
                 <wp:simplePos x="0" y="0"/>
                 <wp:positionH relativeFrom="column">
                   <wp:posOffset>3340100</wp:posOffset>
                 </wp:positionH>
                 <wp:positionV relativeFrom="paragraph">
-                  <wp:posOffset>-1655445</wp:posOffset>
+                  <wp:posOffset>-1842770</wp:posOffset>
                 </wp:positionV>
-                <wp:extent cx="2790825" cy="1200150"/>
+                <wp:extent cx="2077720" cy="1403985"/>
+                <wp:effectExtent l="0" t="0" r="0" b="5715"/>
+                <wp:wrapNone/>
+                <wp:docPr id="3" name="Text Box 2"/>
+                <wp:cNvGraphicFramePr>
+                  <a:graphicFrameLocks xmlns:a="http://schemas.openxmlformats.org/drawingml/2006/main"/>
+                </wp:cNvGraphicFramePr>
+                <a:graphic xmlns:a="http://schemas.openxmlformats.org/drawingml/2006/main">
+                  <a:graphicData uri="http://schemas.microsoft.com/office/word/2010/wordprocessingShape">
+                    <wps:wsp>
+                      <wps:cNvSpPr txBox="1">
+                        <a:spLocks noChangeArrowheads="1"/>
+                      </wps:cNvSpPr>
+                      <wps:spPr bwMode="auto">
+                        <a:xfrm>
+                          <a:off x="0" y="0"/>
+                          <a:ext cx="2077720" cy="1403985"/>
+                        </a:xfrm>
+                        <a:prstGeom prst="rect">
+                          <a:avLst/>
+                        </a:prstGeom>
+                        <a:noFill/>
+                        <a:ln w="9525">
+                          <a:noFill/>
+                          <a:miter lim="800000"/>
+                          <a:headEnd/>
+                          <a:tailEnd/>
+                        </a:ln>
+                      </wps:spPr>
+                      <wps:txbx>
+                        <w:txbxContent>
+                          <w:p>
+                            <w:pPr>
+                              <w:rPr>
+                                <w:rFonts w:ascii="Arial" w:hAnsi="Arial" w:cs="Arial"/>
+                                <w:b/>
+                                <w:lang w:val="en-US"/>
+                              </w:rPr>
+                            </w:pPr>
+                            <w:r>
+                              <w:rPr>
+                                <w:rFonts w:ascii="Arial" w:hAnsi="Arial" w:cs="Arial"/>
+                                <w:b/>
+                              </w:rPr>
+                              <w:t>Client</w:t>
+                            </w:r>
+                          </w:p>
+                        </w:txbxContent>
+                      </wps:txbx>
+                      <wps:bodyPr rot="0" vert="horz" wrap="square" lIns="91440" tIns="45720" rIns="91440" bIns="45720" anchor="t" anchorCtr="0">
+                        <a:spAutoFit/>
+                      </wps:bodyPr>
+                    </wps:wsp>
+                  </a:graphicData>
+                </a:graphic>
+                <wp14:sizeRelH relativeFrom="margin">
+                  <wp14:pctWidth>0</wp14:pctWidth>
+                </wp14:sizeRelH>
+                <wp14:sizeRelV relativeFrom="margin">
+                  <wp14:pctHeight>20000</wp14:pctHeight>
+                </wp14:sizeRelV>
+              </wp:anchor>
+            </w:drawing>
+          </mc:Choice>
+          <mc:Fallback>
+            <w:pict>
+              <v:shape id="_x0000_s1027" type="#_x0000_t202" style="position:absolute;margin-left:263pt;margin-top:-145.1pt;width:163.6pt;height:110.55pt;z-index:251667456;visibility:visible;mso-wrap-style:square;mso-width-percent:0;mso-height-percent:200;mso-wrap-distance-left:9pt;mso-wrap-distance-top:0;mso-wrap-distance-right:9pt;mso-wrap-distance-bottom:0;mso-position-horizontal:absolute;mso-position-horizontal-relative:text;mso-position-vertical:absolute;mso-position-vertical-relative:text;mso-width-percent:0;mso-height-percent:200;mso-width-relative:margin;mso-height-relative:margin;v-text-anchor:top" o:gfxdata="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" filled="f" stroked="f">
+                <v:textbox style="mso-fit-shape-to-text:t">
+                  <w:txbxContent>
+                    <w:p>
+                      <w:pPr>
+                        <w:rPr>
+                          <w:rFonts w:ascii="Arial" w:hAnsi="Arial" w:cs="Arial"/>
+                          <w:b/>
+                          <w:lang w:val="en-US"/>
+                        </w:rPr>
+                      </w:pPr>
+                      <w:r>
+                        <w:rPr>
+                          <w:rFonts w:ascii="Arial" w:hAnsi="Arial" w:cs="Arial"/>
+                          <w:b/>
+                        </w:rPr>
+                        <w:t>Client</w:t>
+                      </w:r>
+                    </w:p>
+                  </w:txbxContent>
+                </v:textbox>
+              </v:shape>
+            </w:pict>
+          </mc:Fallback>
+        </mc:AlternateContent>
+      </w:r>
+      <w:r>
+        <w:rPr>
+          <w:rFonts w:ascii="Arial" w:eastAsia="Arial" w:hAnsi="Arial" w:cs="Arial"/>
+          <w:noProof/>
+          <w:sz w:val="20"/>
+          <w:szCs w:val="20"/>
+        </w:rPr>
+        <mc:AlternateContent>
+          <mc:Choice Requires="wps">
+            <w:drawing>
+              <wp:anchor distT="0" distB="0" distL="114300" distR="114300" simplePos="0" relativeHeight="251663360" behindDoc="0" locked="0" layoutInCell="1" allowOverlap="1" wp14:anchorId="31812EA3" wp14:editId="43E6F051">
+                <wp:simplePos x="0" y="0"/>
+                <wp:positionH relativeFrom="column">
+                  <wp:posOffset>3340100</wp:posOffset>
+                </wp:positionH>
+                <wp:positionV relativeFrom="paragraph">
+                  <wp:posOffset>-1903730</wp:posOffset>
+                </wp:positionV>
+                <wp:extent cx="2790825" cy="1447800"/>
                 <wp:effectExtent l="0" t="0" r="28575" b="19050"/>
                 <wp:wrapNone/>
                 <wp:docPr id="2" name="Rectangle 2"/>
@@ -207,7 +456,7 @@
                       <wps:spPr>
                         <a:xfrm>
                           <a:off x="0" y="0"/>
-                          <a:ext cx="2790825" cy="1200150"/>
+                          <a:ext cx="2790825" cy="1447800"/>
                         </a:xfrm>
                         <a:prstGeom prst="rect">
                           <a:avLst/>
@@ -244,12 +493,15 @@
                     </wps:wsp>
                   </a:graphicData>
                 </a:graphic>
+                <wp14:sizeRelV relativeFrom="margin">
+                  <wp14:pctHeight>0</wp14:pctHeight>
+                </wp14:sizeRelV>
               </wp:anchor>
             </w:drawing>
           </mc:Choice>
           <mc:Fallback>
             <w:pict>
-              <v:rect id="Rectangle 2" o:spid="_x0000_s1026" style="position:absolute;margin-left:263pt;margin-top:-130.35pt;width:219.75pt;height:94.5pt;z-index:251663360;visibility:visible;mso-wrap-style:square;mso-wrap-distance-left:9pt;mso-wrap-distance-top:0;mso-wrap-distance-right:9pt;mso-wrap-distance-bottom:0;mso-position-horizontal:absolute;mso-position-horizontal-relative:text;mso-position-vertical:absolute;mso-position-vertical-relative:text;v-text-anchor:middle" o:gfxdata="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" filled="f" strokecolor="black [3213]" strokeweight=".25pt"/>
+              <v:rect id="Rectangle 2" o:spid="_x0000_s1026" style="position:absolute;margin-left:263pt;margin-top:-149.9pt;width:219.75pt;height:114pt;z-index:251663360;visibility:visible;mso-wrap-style:square;mso-height-percent:0;mso-wrap-distance-left:9pt;mso-wrap-distance-top:0;mso-wrap-distance-right:9pt;mso-wrap-distance-bottom:0;mso-position-horizontal:absolute;mso-position-horizontal-relative:text;mso-position-vertical:absolute;mso-position-vertical-relative:text;mso-height-percent:0;mso-height-relative:margin;v-text-anchor:middle" o:gfxdata="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" filled="f" strokecolor="black [3213]" strokeweight=".25pt"/>
             </w:pict>
           </mc:Fallback>
         </mc:AlternateContent>
@@ -262,6 +514,36 @@
         </w:rPr>
         <w:br w:type="column"/>
       </w:r>
+    </w:p>
+    <w:p>
+      <w:pPr>
+        <w:spacing w:line="200" w:lineRule="exact"/>
+        <w:rPr>
+          <w:rFonts w:ascii="Arial" w:hAnsi="Arial" w:cs="Arial"/>
+          <w:sz w:val="20"/>
+          <w:szCs w:val="20"/>
+        </w:rPr>
+      </w:pPr>
+    </w:p>
+    <w:p>
+      <w:pPr>
+        <w:spacing w:line="200" w:lineRule="exact"/>
+        <w:rPr>
+          <w:rFonts w:ascii="Arial" w:hAnsi="Arial" w:cs="Arial"/>
+          <w:sz w:val="20"/>
+          <w:szCs w:val="20"/>
+        </w:rPr>
+      </w:pPr>
+    </w:p>
+    <w:p>
+      <w:pPr>
+        <w:spacing w:line="200" w:lineRule="exact"/>
+        <w:rPr>
+          <w:rFonts w:ascii="Arial" w:hAnsi="Arial" w:cs="Arial"/>
+          <w:sz w:val="20"/>
+          <w:szCs w:val="20"/>
+        </w:rPr>
+      </w:pPr>
     </w:p>
     <w:p>
       <w:pPr>
@@ -339,6 +621,8 @@
           </w:cols>
         </w:sectPr>
       </w:pPr>
+      <w:bookmarkStart w:id="0" w:name="_GoBack"/>
+      <w:bookmarkEnd w:id="0"/>
     </w:p>
     <w:p>
       <w:pPr>
@@ -453,7 +737,7 @@
                                 <w:sz w:val="38"/>
                                 <w:szCs w:val="38"/>
                               </w:rPr>
-                              <w:t xml:space="preserve">                        </w:t>
+                              <w:t xml:space="preserve">           </w:t>
                             </w:r>
                             <w:r>
                               <w:rPr>
@@ -462,7 +746,25 @@
                                 <w:sz w:val="38"/>
                                 <w:szCs w:val="38"/>
                               </w:rPr>
-                              <w:t>Facture n°</w:t>
+                              <w:t>Facture</w:t>
+                            </w:r>
+                            <w:r>
+                              <w:rPr>
+                                <w:rFonts w:ascii="Arial" w:hAnsi="Arial" w:cs="Arial"/>
+                                <w:b/>
+                                <w:sz w:val="38"/>
+                                <w:szCs w:val="38"/>
+                              </w:rPr>
+                              <w:t xml:space="preserve"> acquittée</w:t>
+                            </w:r>
+                            <w:r>
+                              <w:rPr>
+                                <w:rFonts w:ascii="Arial" w:hAnsi="Arial" w:cs="Arial"/>
+                                <w:b/>
+                                <w:sz w:val="38"/>
+                                <w:szCs w:val="38"/>
+                              </w:rPr>
+                              <w:t xml:space="preserve"> n°</w:t>
                             </w:r>
                             <w:r>
                               <w:rPr>
@@ -504,7 +806,7 @@
           </mc:Choice>
           <mc:Fallback>
             <w:pict>
-              <v:rect id="Rectangle 9" o:spid="_x0000_s1026" style="position:absolute;margin-left:-1.5pt;margin-top:1.15pt;width:488.25pt;height:36pt;z-index:251660288;visibility:visible;mso-wrap-style:square;mso-width-percent:0;mso-wrap-distance-left:9pt;mso-wrap-distance-top:0;mso-wrap-distance-right:9pt;mso-wrap-distance-bottom:0;mso-position-horizontal:absolute;mso-position-horizontal-relative:text;mso-position-vertical:absolute;mso-position-vertical-relative:text;mso-width-percent:0;mso-width-relative:margin;v-text-anchor:middle" o:gfxdata="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" filled="f" strokecolor="black [3213]" strokeweight="2pt">
+              <v:rect id="Rectangle 9" o:spid="_x0000_s1028" style="position:absolute;margin-left:-1.5pt;margin-top:1.15pt;width:488.25pt;height:36pt;z-index:251660288;visibility:visible;mso-wrap-style:square;mso-width-percent:0;mso-wrap-distance-left:9pt;mso-wrap-distance-top:0;mso-wrap-distance-right:9pt;mso-wrap-distance-bottom:0;mso-position-horizontal:absolute;mso-position-horizontal-relative:text;mso-position-vertical:absolute;mso-position-vertical-relative:text;mso-width-percent:0;mso-width-relative:margin;v-text-anchor:middle" o:gfxdata="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" filled="f" strokecolor="black [3213]" strokeweight="2pt">
                 <v:textbox>
                   <w:txbxContent>
                     <w:p>
@@ -523,7 +825,7 @@
                           <w:sz w:val="38"/>
                           <w:szCs w:val="38"/>
                         </w:rPr>
-                        <w:t xml:space="preserve">                        </w:t>
+                        <w:t xml:space="preserve">           </w:t>
                       </w:r>
                       <w:r>
                         <w:rPr>
@@ -532,7 +834,25 @@
                           <w:sz w:val="38"/>
                           <w:szCs w:val="38"/>
                         </w:rPr>
-                        <w:t>Facture n°</w:t>
+                        <w:t>Facture</w:t>
+                      </w:r>
+                      <w:r>
+                        <w:rPr>
+                          <w:rFonts w:ascii="Arial" w:hAnsi="Arial" w:cs="Arial"/>
+                          <w:b/>
+                          <w:sz w:val="38"/>
+                          <w:szCs w:val="38"/>
+                        </w:rPr>
+                        <w:t xml:space="preserve"> acquittée</w:t>
+                      </w:r>
+                      <w:r>
+                        <w:rPr>
+                          <w:rFonts w:ascii="Arial" w:hAnsi="Arial" w:cs="Arial"/>
+                          <w:b/>
+                          <w:sz w:val="38"/>
+                          <w:szCs w:val="38"/>
+                        </w:rPr>
+                        <w:t xml:space="preserve"> n°</w:t>
                       </w:r>
                       <w:r>
                         <w:rPr>
@@ -1175,8 +1495,6 @@
                 <w:szCs w:val="20"/>
               </w:rPr>
             </w:pPr>
-            <w:bookmarkStart w:id="0" w:name="_GoBack"/>
-            <w:bookmarkEnd w:id="0"/>
           </w:p>
         </w:tc>
       </w:tr>

</xml_diff>